<commit_message>
Make 6th task optional
</commit_message>
<xml_diff>
--- a/src/task/task_6/task_6.docx
+++ b/src/task/task_6/task_6.docx
@@ -9,7 +9,28 @@
       </w:pPr>
       <w:r>
         <w:rPr>
-          <w:rFonts w:eastAsiaTheme="minorEastAsia"/>
+          <w:vertAlign w:val="superscript"/>
+        </w:rPr>
+        <w:t>[</w:t>
+      </w:r>
+      <w:proofErr w:type="spellStart"/>
+      <w:r>
+        <w:rPr>
+          <w:i/>
+          <w:vertAlign w:val="superscript"/>
+        </w:rPr>
+        <w:t>мутненькое</w:t>
+      </w:r>
+      <w:proofErr w:type="spellEnd"/>
+      <w:r>
+        <w:rPr>
+          <w:vertAlign w:val="superscript"/>
+        </w:rPr>
+        <w:t>]</w:t>
+      </w:r>
+      <w:r>
+        <w:rPr>
+          <w:vertAlign w:val="superscript"/>
         </w:rPr>
         <w:t xml:space="preserve"> </w:t>
       </w:r>
@@ -88,6 +109,8 @@
       <w:r>
         <w:t xml:space="preserve"> и события можно прочитать в конце 9-ой лекции и в Интернете.</w:t>
       </w:r>
+      <w:bookmarkStart w:id="0" w:name="_GoBack"/>
+      <w:bookmarkEnd w:id="0"/>
     </w:p>
     <w:p>
       <w:pPr>
@@ -126,8 +149,6 @@
       <w:r>
         <w:t>прохождением какого-либо логического события.</w:t>
       </w:r>
-      <w:bookmarkStart w:id="0" w:name="_GoBack"/>
-      <w:bookmarkEnd w:id="0"/>
     </w:p>
     <w:sectPr>
       <w:pgSz w:w="11906" w:h="16838"/>

</xml_diff>